<commit_message>
einladen() von Impfzentrumverwaltung noch korigieren, segmentieren und kommentieren
</commit_message>
<xml_diff>
--- a/src/main/resources/BearbeiteteAufgaben/Aufgabe_1-Schriftlich.docx
+++ b/src/main/resources/BearbeiteteAufgaben/Aufgabe_1-Schriftlich.docx
@@ -241,13 +241,100 @@
       </w:r>
       <w:r>
         <w:br/>
-        <w:t>Beim Anwendungsfalldiagramm handelt es sich um ein Diagramm, welches die Interaktion zwischen einem System und einem Akteur darstellt. Dabei wird der zeitliche Ablauf der Interaktionen dargestellt.</w:t>
-      </w:r>
-      <w:r>
-        <w:br/>
-        <w:t xml:space="preserve">Es gibt Akteure in Form von Strichmännchen, Anwendungsfälle </w:t>
+        <w:t xml:space="preserve">Beim Anwendungsfalldiagramm handelt es sich um ein Diagramm, welches die Interaktion zwischen einem System und einem Akteur </w:t>
+      </w:r>
+      <w:r>
+        <w:t>zeigt</w:t>
+      </w:r>
+      <w:r>
+        <w:t xml:space="preserve">. </w:t>
+      </w:r>
+      <w:r>
+        <w:t xml:space="preserve">Mit </w:t>
+      </w:r>
+      <w:r>
+        <w:t>H</w:t>
+      </w:r>
+      <w:r>
+        <w:t>ilfe von ihm kann man darstellen, welcher Akteur, welche Anforderungen und Anwend</w:t>
+      </w:r>
+      <w:r>
+        <w:t>ungsm</w:t>
+      </w:r>
+      <w:r>
+        <w:t>öglichkeiten des Systems braucht.</w:t>
       </w:r>
     </w:p>
+    <w:p>
+      <w:r>
+        <w:t>Im folgenden Diagramm gibt es zum Beispiel den Akteur „Empfangskraft“. Dieser hat die Anwendungsfälle „Termin vergeben“ und „Person anmelden“, welche dem System Impfzentrum angehören.</w:t>
+      </w:r>
+      <w:r>
+        <w:t xml:space="preserve"> Verbunden sind diese durch eine Assoziation in Form einer Linie</w:t>
+      </w:r>
+      <w:r>
+        <w:t xml:space="preserve"> Bei beiden Anwendungsfällen, muss außerdem </w:t>
+      </w:r>
+      <w:r>
+        <w:t xml:space="preserve">der Termin überprüft werden. Hierfür wird beim Termin vergeben ein </w:t>
+      </w:r>
+      <w:proofErr w:type="spellStart"/>
+      <w:r>
+        <w:t>extend</w:t>
+      </w:r>
+      <w:proofErr w:type="spellEnd"/>
+      <w:r>
+        <w:t xml:space="preserve"> verwendet und bei Person anmelden ein </w:t>
+      </w:r>
+      <w:proofErr w:type="spellStart"/>
+      <w:r>
+        <w:t>include</w:t>
+      </w:r>
+      <w:proofErr w:type="spellEnd"/>
+      <w:r>
+        <w:t xml:space="preserve">. Der Unterschied der beiden liegt darin, dass beim </w:t>
+      </w:r>
+      <w:proofErr w:type="spellStart"/>
+      <w:r>
+        <w:t>extend</w:t>
+      </w:r>
+      <w:proofErr w:type="spellEnd"/>
+      <w:r>
+        <w:t xml:space="preserve">, die Erweiterung optional ist, und durch eine bestimmte </w:t>
+      </w:r>
+      <w:proofErr w:type="gramStart"/>
+      <w:r>
+        <w:t xml:space="preserve">Bedingung </w:t>
+      </w:r>
+      <w:r>
+        <w:t>,</w:t>
+      </w:r>
+      <w:proofErr w:type="gramEnd"/>
+      <w:r>
+        <w:t xml:space="preserve"> </w:t>
+      </w:r>
+      <w:r>
+        <w:t xml:space="preserve">ausgelöst wird. </w:t>
+      </w:r>
+      <w:r>
+        <w:t xml:space="preserve">In diesem Fall die Bedingung „Kein Termin“. </w:t>
+      </w:r>
+      <w:r>
+        <w:t xml:space="preserve">Bei </w:t>
+      </w:r>
+      <w:proofErr w:type="spellStart"/>
+      <w:r>
+        <w:t>include</w:t>
+      </w:r>
+      <w:proofErr w:type="spellEnd"/>
+      <w:r>
+        <w:t xml:space="preserve"> wird jedoch der mit eingeschlossene Anwendungsfall immer mit ausgeführt</w:t>
+      </w:r>
+      <w:r>
+        <w:t>.  Außerdem kann die Empfangskraft auch direkt, einen Termin überprüfen.</w:t>
+      </w:r>
+    </w:p>
+    <w:p/>
     <w:p/>
     <w:sectPr>
       <w:pgSz w:w="11906" w:h="16838"/>
@@ -656,15 +743,15 @@
     <w:lsdException w:name="Unresolved Mention" w:semiHidden="1" w:unhideWhenUsed="1"/>
     <w:lsdException w:name="Smart Link" w:semiHidden="1" w:unhideWhenUsed="1"/>
   </w:latentStyles>
-  <w:style w:type="paragraph" w:default="1" w:styleId="Normal">
+  <w:style w:type="paragraph" w:default="1" w:styleId="Standard">
     <w:name w:val="Normal"/>
     <w:qFormat/>
   </w:style>
-  <w:style w:type="paragraph" w:styleId="Heading1">
+  <w:style w:type="paragraph" w:styleId="berschrift1">
     <w:name w:val="heading 1"/>
-    <w:basedOn w:val="Normal"/>
-    <w:next w:val="Normal"/>
-    <w:link w:val="Heading1Char"/>
+    <w:basedOn w:val="Standard"/>
+    <w:next w:val="Standard"/>
+    <w:link w:val="berschrift1Zchn"/>
     <w:uiPriority w:val="9"/>
     <w:qFormat/>
     <w:rsid w:val="00101650"/>
@@ -681,11 +768,11 @@
       <w:szCs w:val="40"/>
     </w:rPr>
   </w:style>
-  <w:style w:type="paragraph" w:styleId="Heading2">
+  <w:style w:type="paragraph" w:styleId="berschrift2">
     <w:name w:val="heading 2"/>
-    <w:basedOn w:val="Normal"/>
-    <w:next w:val="Normal"/>
-    <w:link w:val="Heading2Char"/>
+    <w:basedOn w:val="Standard"/>
+    <w:next w:val="Standard"/>
+    <w:link w:val="berschrift2Zchn"/>
     <w:uiPriority w:val="9"/>
     <w:semiHidden/>
     <w:unhideWhenUsed/>
@@ -704,11 +791,11 @@
       <w:szCs w:val="32"/>
     </w:rPr>
   </w:style>
-  <w:style w:type="paragraph" w:styleId="Heading3">
+  <w:style w:type="paragraph" w:styleId="berschrift3">
     <w:name w:val="heading 3"/>
-    <w:basedOn w:val="Normal"/>
-    <w:next w:val="Normal"/>
-    <w:link w:val="Heading3Char"/>
+    <w:basedOn w:val="Standard"/>
+    <w:next w:val="Standard"/>
+    <w:link w:val="berschrift3Zchn"/>
     <w:uiPriority w:val="9"/>
     <w:semiHidden/>
     <w:unhideWhenUsed/>
@@ -727,11 +814,11 @@
       <w:szCs w:val="28"/>
     </w:rPr>
   </w:style>
-  <w:style w:type="paragraph" w:styleId="Heading4">
+  <w:style w:type="paragraph" w:styleId="berschrift4">
     <w:name w:val="heading 4"/>
-    <w:basedOn w:val="Normal"/>
-    <w:next w:val="Normal"/>
-    <w:link w:val="Heading4Char"/>
+    <w:basedOn w:val="Standard"/>
+    <w:next w:val="Standard"/>
+    <w:link w:val="berschrift4Zchn"/>
     <w:uiPriority w:val="9"/>
     <w:semiHidden/>
     <w:unhideWhenUsed/>
@@ -750,11 +837,11 @@
       <w:color w:val="0F4761" w:themeColor="accent1" w:themeShade="BF"/>
     </w:rPr>
   </w:style>
-  <w:style w:type="paragraph" w:styleId="Heading5">
+  <w:style w:type="paragraph" w:styleId="berschrift5">
     <w:name w:val="heading 5"/>
-    <w:basedOn w:val="Normal"/>
-    <w:next w:val="Normal"/>
-    <w:link w:val="Heading5Char"/>
+    <w:basedOn w:val="Standard"/>
+    <w:next w:val="Standard"/>
+    <w:link w:val="berschrift5Zchn"/>
     <w:uiPriority w:val="9"/>
     <w:semiHidden/>
     <w:unhideWhenUsed/>
@@ -771,11 +858,11 @@
       <w:color w:val="0F4761" w:themeColor="accent1" w:themeShade="BF"/>
     </w:rPr>
   </w:style>
-  <w:style w:type="paragraph" w:styleId="Heading6">
+  <w:style w:type="paragraph" w:styleId="berschrift6">
     <w:name w:val="heading 6"/>
-    <w:basedOn w:val="Normal"/>
-    <w:next w:val="Normal"/>
-    <w:link w:val="Heading6Char"/>
+    <w:basedOn w:val="Standard"/>
+    <w:next w:val="Standard"/>
+    <w:link w:val="berschrift6Zchn"/>
     <w:uiPriority w:val="9"/>
     <w:semiHidden/>
     <w:unhideWhenUsed/>
@@ -794,11 +881,11 @@
       <w:color w:val="595959" w:themeColor="text1" w:themeTint="A6"/>
     </w:rPr>
   </w:style>
-  <w:style w:type="paragraph" w:styleId="Heading7">
+  <w:style w:type="paragraph" w:styleId="berschrift7">
     <w:name w:val="heading 7"/>
-    <w:basedOn w:val="Normal"/>
-    <w:next w:val="Normal"/>
-    <w:link w:val="Heading7Char"/>
+    <w:basedOn w:val="Standard"/>
+    <w:next w:val="Standard"/>
+    <w:link w:val="berschrift7Zchn"/>
     <w:uiPriority w:val="9"/>
     <w:semiHidden/>
     <w:unhideWhenUsed/>
@@ -815,11 +902,11 @@
       <w:color w:val="595959" w:themeColor="text1" w:themeTint="A6"/>
     </w:rPr>
   </w:style>
-  <w:style w:type="paragraph" w:styleId="Heading8">
+  <w:style w:type="paragraph" w:styleId="berschrift8">
     <w:name w:val="heading 8"/>
-    <w:basedOn w:val="Normal"/>
-    <w:next w:val="Normal"/>
-    <w:link w:val="Heading8Char"/>
+    <w:basedOn w:val="Standard"/>
+    <w:next w:val="Standard"/>
+    <w:link w:val="berschrift8Zchn"/>
     <w:uiPriority w:val="9"/>
     <w:semiHidden/>
     <w:unhideWhenUsed/>
@@ -838,11 +925,11 @@
       <w:color w:val="272727" w:themeColor="text1" w:themeTint="D8"/>
     </w:rPr>
   </w:style>
-  <w:style w:type="paragraph" w:styleId="Heading9">
+  <w:style w:type="paragraph" w:styleId="berschrift9">
     <w:name w:val="heading 9"/>
-    <w:basedOn w:val="Normal"/>
-    <w:next w:val="Normal"/>
-    <w:link w:val="Heading9Char"/>
+    <w:basedOn w:val="Standard"/>
+    <w:next w:val="Standard"/>
+    <w:link w:val="berschrift9Zchn"/>
     <w:uiPriority w:val="9"/>
     <w:semiHidden/>
     <w:unhideWhenUsed/>
@@ -859,12 +946,13 @@
       <w:color w:val="272727" w:themeColor="text1" w:themeTint="D8"/>
     </w:rPr>
   </w:style>
-  <w:style w:type="character" w:default="1" w:styleId="DefaultParagraphFont">
+  <w:style w:type="character" w:default="1" w:styleId="Absatz-Standardschriftart">
     <w:name w:val="Default Paragraph Font"/>
     <w:uiPriority w:val="1"/>
+    <w:semiHidden/>
     <w:unhideWhenUsed/>
   </w:style>
-  <w:style w:type="table" w:default="1" w:styleId="TableNormal">
+  <w:style w:type="table" w:default="1" w:styleId="NormaleTabelle">
     <w:name w:val="Normal Table"/>
     <w:uiPriority w:val="99"/>
     <w:semiHidden/>
@@ -879,16 +967,16 @@
       </w:tblCellMar>
     </w:tblPr>
   </w:style>
-  <w:style w:type="numbering" w:default="1" w:styleId="NoList">
+  <w:style w:type="numbering" w:default="1" w:styleId="KeineListe">
     <w:name w:val="No List"/>
     <w:uiPriority w:val="99"/>
     <w:semiHidden/>
     <w:unhideWhenUsed/>
   </w:style>
-  <w:style w:type="character" w:customStyle="1" w:styleId="Heading1Char">
-    <w:name w:val="Heading 1 Char"/>
-    <w:basedOn w:val="DefaultParagraphFont"/>
-    <w:link w:val="Heading1"/>
+  <w:style w:type="character" w:customStyle="1" w:styleId="berschrift1Zchn">
+    <w:name w:val="Überschrift 1 Zchn"/>
+    <w:basedOn w:val="Absatz-Standardschriftart"/>
+    <w:link w:val="berschrift1"/>
     <w:uiPriority w:val="9"/>
     <w:rsid w:val="00101650"/>
     <w:rPr>
@@ -898,10 +986,10 @@
       <w:szCs w:val="40"/>
     </w:rPr>
   </w:style>
-  <w:style w:type="character" w:customStyle="1" w:styleId="Heading2Char">
-    <w:name w:val="Heading 2 Char"/>
-    <w:basedOn w:val="DefaultParagraphFont"/>
-    <w:link w:val="Heading2"/>
+  <w:style w:type="character" w:customStyle="1" w:styleId="berschrift2Zchn">
+    <w:name w:val="Überschrift 2 Zchn"/>
+    <w:basedOn w:val="Absatz-Standardschriftart"/>
+    <w:link w:val="berschrift2"/>
     <w:uiPriority w:val="9"/>
     <w:semiHidden/>
     <w:rsid w:val="00101650"/>
@@ -912,10 +1000,10 @@
       <w:szCs w:val="32"/>
     </w:rPr>
   </w:style>
-  <w:style w:type="character" w:customStyle="1" w:styleId="Heading3Char">
-    <w:name w:val="Heading 3 Char"/>
-    <w:basedOn w:val="DefaultParagraphFont"/>
-    <w:link w:val="Heading3"/>
+  <w:style w:type="character" w:customStyle="1" w:styleId="berschrift3Zchn">
+    <w:name w:val="Überschrift 3 Zchn"/>
+    <w:basedOn w:val="Absatz-Standardschriftart"/>
+    <w:link w:val="berschrift3"/>
     <w:uiPriority w:val="9"/>
     <w:semiHidden/>
     <w:rsid w:val="00101650"/>
@@ -926,10 +1014,10 @@
       <w:szCs w:val="28"/>
     </w:rPr>
   </w:style>
-  <w:style w:type="character" w:customStyle="1" w:styleId="Heading4Char">
-    <w:name w:val="Heading 4 Char"/>
-    <w:basedOn w:val="DefaultParagraphFont"/>
-    <w:link w:val="Heading4"/>
+  <w:style w:type="character" w:customStyle="1" w:styleId="berschrift4Zchn">
+    <w:name w:val="Überschrift 4 Zchn"/>
+    <w:basedOn w:val="Absatz-Standardschriftart"/>
+    <w:link w:val="berschrift4"/>
     <w:uiPriority w:val="9"/>
     <w:semiHidden/>
     <w:rsid w:val="00101650"/>
@@ -940,10 +1028,10 @@
       <w:color w:val="0F4761" w:themeColor="accent1" w:themeShade="BF"/>
     </w:rPr>
   </w:style>
-  <w:style w:type="character" w:customStyle="1" w:styleId="Heading5Char">
-    <w:name w:val="Heading 5 Char"/>
-    <w:basedOn w:val="DefaultParagraphFont"/>
-    <w:link w:val="Heading5"/>
+  <w:style w:type="character" w:customStyle="1" w:styleId="berschrift5Zchn">
+    <w:name w:val="Überschrift 5 Zchn"/>
+    <w:basedOn w:val="Absatz-Standardschriftart"/>
+    <w:link w:val="berschrift5"/>
     <w:uiPriority w:val="9"/>
     <w:semiHidden/>
     <w:rsid w:val="00101650"/>
@@ -952,10 +1040,10 @@
       <w:color w:val="0F4761" w:themeColor="accent1" w:themeShade="BF"/>
     </w:rPr>
   </w:style>
-  <w:style w:type="character" w:customStyle="1" w:styleId="Heading6Char">
-    <w:name w:val="Heading 6 Char"/>
-    <w:basedOn w:val="DefaultParagraphFont"/>
-    <w:link w:val="Heading6"/>
+  <w:style w:type="character" w:customStyle="1" w:styleId="berschrift6Zchn">
+    <w:name w:val="Überschrift 6 Zchn"/>
+    <w:basedOn w:val="Absatz-Standardschriftart"/>
+    <w:link w:val="berschrift6"/>
     <w:uiPriority w:val="9"/>
     <w:semiHidden/>
     <w:rsid w:val="00101650"/>
@@ -966,10 +1054,10 @@
       <w:color w:val="595959" w:themeColor="text1" w:themeTint="A6"/>
     </w:rPr>
   </w:style>
-  <w:style w:type="character" w:customStyle="1" w:styleId="Heading7Char">
-    <w:name w:val="Heading 7 Char"/>
-    <w:basedOn w:val="DefaultParagraphFont"/>
-    <w:link w:val="Heading7"/>
+  <w:style w:type="character" w:customStyle="1" w:styleId="berschrift7Zchn">
+    <w:name w:val="Überschrift 7 Zchn"/>
+    <w:basedOn w:val="Absatz-Standardschriftart"/>
+    <w:link w:val="berschrift7"/>
     <w:uiPriority w:val="9"/>
     <w:semiHidden/>
     <w:rsid w:val="00101650"/>
@@ -978,10 +1066,10 @@
       <w:color w:val="595959" w:themeColor="text1" w:themeTint="A6"/>
     </w:rPr>
   </w:style>
-  <w:style w:type="character" w:customStyle="1" w:styleId="Heading8Char">
-    <w:name w:val="Heading 8 Char"/>
-    <w:basedOn w:val="DefaultParagraphFont"/>
-    <w:link w:val="Heading8"/>
+  <w:style w:type="character" w:customStyle="1" w:styleId="berschrift8Zchn">
+    <w:name w:val="Überschrift 8 Zchn"/>
+    <w:basedOn w:val="Absatz-Standardschriftart"/>
+    <w:link w:val="berschrift8"/>
     <w:uiPriority w:val="9"/>
     <w:semiHidden/>
     <w:rsid w:val="00101650"/>
@@ -992,10 +1080,10 @@
       <w:color w:val="272727" w:themeColor="text1" w:themeTint="D8"/>
     </w:rPr>
   </w:style>
-  <w:style w:type="character" w:customStyle="1" w:styleId="Heading9Char">
-    <w:name w:val="Heading 9 Char"/>
-    <w:basedOn w:val="DefaultParagraphFont"/>
-    <w:link w:val="Heading9"/>
+  <w:style w:type="character" w:customStyle="1" w:styleId="berschrift9Zchn">
+    <w:name w:val="Überschrift 9 Zchn"/>
+    <w:basedOn w:val="Absatz-Standardschriftart"/>
+    <w:link w:val="berschrift9"/>
     <w:uiPriority w:val="9"/>
     <w:semiHidden/>
     <w:rsid w:val="00101650"/>
@@ -1004,11 +1092,11 @@
       <w:color w:val="272727" w:themeColor="text1" w:themeTint="D8"/>
     </w:rPr>
   </w:style>
-  <w:style w:type="paragraph" w:styleId="Title">
+  <w:style w:type="paragraph" w:styleId="Titel">
     <w:name w:val="Title"/>
-    <w:basedOn w:val="Normal"/>
-    <w:next w:val="Normal"/>
-    <w:link w:val="TitleChar"/>
+    <w:basedOn w:val="Standard"/>
+    <w:next w:val="Standard"/>
+    <w:link w:val="TitelZchn"/>
     <w:uiPriority w:val="10"/>
     <w:qFormat/>
     <w:rsid w:val="00101650"/>
@@ -1024,10 +1112,10 @@
       <w:szCs w:val="56"/>
     </w:rPr>
   </w:style>
-  <w:style w:type="character" w:customStyle="1" w:styleId="TitleChar">
-    <w:name w:val="Title Char"/>
-    <w:basedOn w:val="DefaultParagraphFont"/>
-    <w:link w:val="Title"/>
+  <w:style w:type="character" w:customStyle="1" w:styleId="TitelZchn">
+    <w:name w:val="Titel Zchn"/>
+    <w:basedOn w:val="Absatz-Standardschriftart"/>
+    <w:link w:val="Titel"/>
     <w:uiPriority w:val="10"/>
     <w:rsid w:val="00101650"/>
     <w:rPr>
@@ -1038,11 +1126,11 @@
       <w:szCs w:val="56"/>
     </w:rPr>
   </w:style>
-  <w:style w:type="paragraph" w:styleId="Subtitle">
+  <w:style w:type="paragraph" w:styleId="Untertitel">
     <w:name w:val="Subtitle"/>
-    <w:basedOn w:val="Normal"/>
-    <w:next w:val="Normal"/>
-    <w:link w:val="SubtitleChar"/>
+    <w:basedOn w:val="Standard"/>
+    <w:next w:val="Standard"/>
+    <w:link w:val="UntertitelZchn"/>
     <w:uiPriority w:val="11"/>
     <w:qFormat/>
     <w:rsid w:val="00101650"/>
@@ -1059,10 +1147,10 @@
       <w:szCs w:val="28"/>
     </w:rPr>
   </w:style>
-  <w:style w:type="character" w:customStyle="1" w:styleId="SubtitleChar">
-    <w:name w:val="Subtitle Char"/>
-    <w:basedOn w:val="DefaultParagraphFont"/>
-    <w:link w:val="Subtitle"/>
+  <w:style w:type="character" w:customStyle="1" w:styleId="UntertitelZchn">
+    <w:name w:val="Untertitel Zchn"/>
+    <w:basedOn w:val="Absatz-Standardschriftart"/>
+    <w:link w:val="Untertitel"/>
     <w:uiPriority w:val="11"/>
     <w:rsid w:val="00101650"/>
     <w:rPr>
@@ -1073,11 +1161,11 @@
       <w:szCs w:val="28"/>
     </w:rPr>
   </w:style>
-  <w:style w:type="paragraph" w:styleId="Quote">
+  <w:style w:type="paragraph" w:styleId="Zitat">
     <w:name w:val="Quote"/>
-    <w:basedOn w:val="Normal"/>
-    <w:next w:val="Normal"/>
-    <w:link w:val="QuoteChar"/>
+    <w:basedOn w:val="Standard"/>
+    <w:next w:val="Standard"/>
+    <w:link w:val="ZitatZchn"/>
     <w:uiPriority w:val="29"/>
     <w:qFormat/>
     <w:rsid w:val="00101650"/>
@@ -1091,10 +1179,10 @@
       <w:color w:val="404040" w:themeColor="text1" w:themeTint="BF"/>
     </w:rPr>
   </w:style>
-  <w:style w:type="character" w:customStyle="1" w:styleId="QuoteChar">
-    <w:name w:val="Quote Char"/>
-    <w:basedOn w:val="DefaultParagraphFont"/>
-    <w:link w:val="Quote"/>
+  <w:style w:type="character" w:customStyle="1" w:styleId="ZitatZchn">
+    <w:name w:val="Zitat Zchn"/>
+    <w:basedOn w:val="Absatz-Standardschriftart"/>
+    <w:link w:val="Zitat"/>
     <w:uiPriority w:val="29"/>
     <w:rsid w:val="00101650"/>
     <w:rPr>
@@ -1103,9 +1191,9 @@
       <w:color w:val="404040" w:themeColor="text1" w:themeTint="BF"/>
     </w:rPr>
   </w:style>
-  <w:style w:type="paragraph" w:styleId="ListParagraph">
+  <w:style w:type="paragraph" w:styleId="Listenabsatz">
     <w:name w:val="List Paragraph"/>
-    <w:basedOn w:val="Normal"/>
+    <w:basedOn w:val="Standard"/>
     <w:uiPriority w:val="34"/>
     <w:qFormat/>
     <w:rsid w:val="00101650"/>
@@ -1114,9 +1202,9 @@
       <w:contextualSpacing/>
     </w:pPr>
   </w:style>
-  <w:style w:type="character" w:styleId="IntenseEmphasis">
+  <w:style w:type="character" w:styleId="IntensiveHervorhebung">
     <w:name w:val="Intense Emphasis"/>
-    <w:basedOn w:val="DefaultParagraphFont"/>
+    <w:basedOn w:val="Absatz-Standardschriftart"/>
     <w:uiPriority w:val="21"/>
     <w:qFormat/>
     <w:rsid w:val="00101650"/>
@@ -1126,11 +1214,11 @@
       <w:color w:val="0F4761" w:themeColor="accent1" w:themeShade="BF"/>
     </w:rPr>
   </w:style>
-  <w:style w:type="paragraph" w:styleId="IntenseQuote">
+  <w:style w:type="paragraph" w:styleId="IntensivesZitat">
     <w:name w:val="Intense Quote"/>
-    <w:basedOn w:val="Normal"/>
-    <w:next w:val="Normal"/>
-    <w:link w:val="IntenseQuoteChar"/>
+    <w:basedOn w:val="Standard"/>
+    <w:next w:val="Standard"/>
+    <w:link w:val="IntensivesZitatZchn"/>
     <w:uiPriority w:val="30"/>
     <w:qFormat/>
     <w:rsid w:val="00101650"/>
@@ -1149,10 +1237,10 @@
       <w:color w:val="0F4761" w:themeColor="accent1" w:themeShade="BF"/>
     </w:rPr>
   </w:style>
-  <w:style w:type="character" w:customStyle="1" w:styleId="IntenseQuoteChar">
-    <w:name w:val="Intense Quote Char"/>
-    <w:basedOn w:val="DefaultParagraphFont"/>
-    <w:link w:val="IntenseQuote"/>
+  <w:style w:type="character" w:customStyle="1" w:styleId="IntensivesZitatZchn">
+    <w:name w:val="Intensives Zitat Zchn"/>
+    <w:basedOn w:val="Absatz-Standardschriftart"/>
+    <w:link w:val="IntensivesZitat"/>
     <w:uiPriority w:val="30"/>
     <w:rsid w:val="00101650"/>
     <w:rPr>
@@ -1161,9 +1249,9 @@
       <w:color w:val="0F4761" w:themeColor="accent1" w:themeShade="BF"/>
     </w:rPr>
   </w:style>
-  <w:style w:type="character" w:styleId="IntenseReference">
+  <w:style w:type="character" w:styleId="IntensiverVerweis">
     <w:name w:val="Intense Reference"/>
-    <w:basedOn w:val="DefaultParagraphFont"/>
+    <w:basedOn w:val="Absatz-Standardschriftart"/>
     <w:uiPriority w:val="32"/>
     <w:qFormat/>
     <w:rsid w:val="00101650"/>

</xml_diff>

<commit_message>
gitignore .ides/workspace.xml Aufgabe 2.1.2 wip
</commit_message>
<xml_diff>
--- a/src/main/resources/BearbeiteteAufgaben/Aufgabe_1-Schriftlich.docx
+++ b/src/main/resources/BearbeiteteAufgaben/Aufgabe_1-Schriftlich.docx
@@ -27,6 +27,15 @@
         <w:t>stack</w:t>
       </w:r>
       <w:proofErr w:type="spellEnd"/>
+    </w:p>
+    <w:p>
+      <w:r>
+        <w:rPr>
+          <w:b/>
+          <w:bCs/>
+        </w:rPr>
+        <w:t>Eigenschaften:</w:t>
+      </w:r>
       <w:r>
         <w:br/>
         <w:t>Bei einer Queue wird das Element, das am längsten in der Queue ist, als erstes entfernt. Bei einem Stack wird das Element, das zuletzt hinzugefügt wurde, als erstes entfernt.</w:t>
@@ -36,7 +45,9 @@
         <w:t>Bei einer einfach verketteten Liste handelt es sich um eine Liste, bei der jeder Knoten auf den nächsten Knoten in der Liste verweist. Durch eine Iteration über die Liste kann auf jeden Knoten zugegriffen werden</w:t>
       </w:r>
       <w:r>
-        <w:br/>
+        <w:t xml:space="preserve"> </w:t>
+      </w:r>
+      <w:r>
         <w:t>und zum Beispiel eine Löschung oder eine Einfügung durchgeführt werden.</w:t>
       </w:r>
       <w:r>
@@ -743,15 +754,15 @@
     <w:lsdException w:name="Unresolved Mention" w:semiHidden="1" w:unhideWhenUsed="1"/>
     <w:lsdException w:name="Smart Link" w:semiHidden="1" w:unhideWhenUsed="1"/>
   </w:latentStyles>
-  <w:style w:type="paragraph" w:default="1" w:styleId="Standard">
+  <w:style w:type="paragraph" w:default="1" w:styleId="Normal">
     <w:name w:val="Normal"/>
     <w:qFormat/>
   </w:style>
-  <w:style w:type="paragraph" w:styleId="berschrift1">
+  <w:style w:type="paragraph" w:styleId="Heading1">
     <w:name w:val="heading 1"/>
-    <w:basedOn w:val="Standard"/>
-    <w:next w:val="Standard"/>
-    <w:link w:val="berschrift1Zchn"/>
+    <w:basedOn w:val="Normal"/>
+    <w:next w:val="Normal"/>
+    <w:link w:val="Heading1Char"/>
     <w:uiPriority w:val="9"/>
     <w:qFormat/>
     <w:rsid w:val="00101650"/>
@@ -768,11 +779,11 @@
       <w:szCs w:val="40"/>
     </w:rPr>
   </w:style>
-  <w:style w:type="paragraph" w:styleId="berschrift2">
+  <w:style w:type="paragraph" w:styleId="Heading2">
     <w:name w:val="heading 2"/>
-    <w:basedOn w:val="Standard"/>
-    <w:next w:val="Standard"/>
-    <w:link w:val="berschrift2Zchn"/>
+    <w:basedOn w:val="Normal"/>
+    <w:next w:val="Normal"/>
+    <w:link w:val="Heading2Char"/>
     <w:uiPriority w:val="9"/>
     <w:semiHidden/>
     <w:unhideWhenUsed/>
@@ -791,11 +802,11 @@
       <w:szCs w:val="32"/>
     </w:rPr>
   </w:style>
-  <w:style w:type="paragraph" w:styleId="berschrift3">
+  <w:style w:type="paragraph" w:styleId="Heading3">
     <w:name w:val="heading 3"/>
-    <w:basedOn w:val="Standard"/>
-    <w:next w:val="Standard"/>
-    <w:link w:val="berschrift3Zchn"/>
+    <w:basedOn w:val="Normal"/>
+    <w:next w:val="Normal"/>
+    <w:link w:val="Heading3Char"/>
     <w:uiPriority w:val="9"/>
     <w:semiHidden/>
     <w:unhideWhenUsed/>
@@ -814,11 +825,11 @@
       <w:szCs w:val="28"/>
     </w:rPr>
   </w:style>
-  <w:style w:type="paragraph" w:styleId="berschrift4">
+  <w:style w:type="paragraph" w:styleId="Heading4">
     <w:name w:val="heading 4"/>
-    <w:basedOn w:val="Standard"/>
-    <w:next w:val="Standard"/>
-    <w:link w:val="berschrift4Zchn"/>
+    <w:basedOn w:val="Normal"/>
+    <w:next w:val="Normal"/>
+    <w:link w:val="Heading4Char"/>
     <w:uiPriority w:val="9"/>
     <w:semiHidden/>
     <w:unhideWhenUsed/>
@@ -837,11 +848,11 @@
       <w:color w:val="0F4761" w:themeColor="accent1" w:themeShade="BF"/>
     </w:rPr>
   </w:style>
-  <w:style w:type="paragraph" w:styleId="berschrift5">
+  <w:style w:type="paragraph" w:styleId="Heading5">
     <w:name w:val="heading 5"/>
-    <w:basedOn w:val="Standard"/>
-    <w:next w:val="Standard"/>
-    <w:link w:val="berschrift5Zchn"/>
+    <w:basedOn w:val="Normal"/>
+    <w:next w:val="Normal"/>
+    <w:link w:val="Heading5Char"/>
     <w:uiPriority w:val="9"/>
     <w:semiHidden/>
     <w:unhideWhenUsed/>
@@ -858,11 +869,11 @@
       <w:color w:val="0F4761" w:themeColor="accent1" w:themeShade="BF"/>
     </w:rPr>
   </w:style>
-  <w:style w:type="paragraph" w:styleId="berschrift6">
+  <w:style w:type="paragraph" w:styleId="Heading6">
     <w:name w:val="heading 6"/>
-    <w:basedOn w:val="Standard"/>
-    <w:next w:val="Standard"/>
-    <w:link w:val="berschrift6Zchn"/>
+    <w:basedOn w:val="Normal"/>
+    <w:next w:val="Normal"/>
+    <w:link w:val="Heading6Char"/>
     <w:uiPriority w:val="9"/>
     <w:semiHidden/>
     <w:unhideWhenUsed/>
@@ -881,11 +892,11 @@
       <w:color w:val="595959" w:themeColor="text1" w:themeTint="A6"/>
     </w:rPr>
   </w:style>
-  <w:style w:type="paragraph" w:styleId="berschrift7">
+  <w:style w:type="paragraph" w:styleId="Heading7">
     <w:name w:val="heading 7"/>
-    <w:basedOn w:val="Standard"/>
-    <w:next w:val="Standard"/>
-    <w:link w:val="berschrift7Zchn"/>
+    <w:basedOn w:val="Normal"/>
+    <w:next w:val="Normal"/>
+    <w:link w:val="Heading7Char"/>
     <w:uiPriority w:val="9"/>
     <w:semiHidden/>
     <w:unhideWhenUsed/>
@@ -902,11 +913,11 @@
       <w:color w:val="595959" w:themeColor="text1" w:themeTint="A6"/>
     </w:rPr>
   </w:style>
-  <w:style w:type="paragraph" w:styleId="berschrift8">
+  <w:style w:type="paragraph" w:styleId="Heading8">
     <w:name w:val="heading 8"/>
-    <w:basedOn w:val="Standard"/>
-    <w:next w:val="Standard"/>
-    <w:link w:val="berschrift8Zchn"/>
+    <w:basedOn w:val="Normal"/>
+    <w:next w:val="Normal"/>
+    <w:link w:val="Heading8Char"/>
     <w:uiPriority w:val="9"/>
     <w:semiHidden/>
     <w:unhideWhenUsed/>
@@ -925,11 +936,11 @@
       <w:color w:val="272727" w:themeColor="text1" w:themeTint="D8"/>
     </w:rPr>
   </w:style>
-  <w:style w:type="paragraph" w:styleId="berschrift9">
+  <w:style w:type="paragraph" w:styleId="Heading9">
     <w:name w:val="heading 9"/>
-    <w:basedOn w:val="Standard"/>
-    <w:next w:val="Standard"/>
-    <w:link w:val="berschrift9Zchn"/>
+    <w:basedOn w:val="Normal"/>
+    <w:next w:val="Normal"/>
+    <w:link w:val="Heading9Char"/>
     <w:uiPriority w:val="9"/>
     <w:semiHidden/>
     <w:unhideWhenUsed/>
@@ -946,13 +957,13 @@
       <w:color w:val="272727" w:themeColor="text1" w:themeTint="D8"/>
     </w:rPr>
   </w:style>
-  <w:style w:type="character" w:default="1" w:styleId="Absatz-Standardschriftart">
+  <w:style w:type="character" w:default="1" w:styleId="DefaultParagraphFont">
     <w:name w:val="Default Paragraph Font"/>
     <w:uiPriority w:val="1"/>
     <w:semiHidden/>
     <w:unhideWhenUsed/>
   </w:style>
-  <w:style w:type="table" w:default="1" w:styleId="NormaleTabelle">
+  <w:style w:type="table" w:default="1" w:styleId="TableNormal">
     <w:name w:val="Normal Table"/>
     <w:uiPriority w:val="99"/>
     <w:semiHidden/>
@@ -967,16 +978,16 @@
       </w:tblCellMar>
     </w:tblPr>
   </w:style>
-  <w:style w:type="numbering" w:default="1" w:styleId="KeineListe">
+  <w:style w:type="numbering" w:default="1" w:styleId="NoList">
     <w:name w:val="No List"/>
     <w:uiPriority w:val="99"/>
     <w:semiHidden/>
     <w:unhideWhenUsed/>
   </w:style>
-  <w:style w:type="character" w:customStyle="1" w:styleId="berschrift1Zchn">
-    <w:name w:val="Überschrift 1 Zchn"/>
-    <w:basedOn w:val="Absatz-Standardschriftart"/>
-    <w:link w:val="berschrift1"/>
+  <w:style w:type="character" w:customStyle="1" w:styleId="Heading1Char">
+    <w:name w:val="Heading 1 Char"/>
+    <w:basedOn w:val="DefaultParagraphFont"/>
+    <w:link w:val="Heading1"/>
     <w:uiPriority w:val="9"/>
     <w:rsid w:val="00101650"/>
     <w:rPr>
@@ -986,10 +997,10 @@
       <w:szCs w:val="40"/>
     </w:rPr>
   </w:style>
-  <w:style w:type="character" w:customStyle="1" w:styleId="berschrift2Zchn">
-    <w:name w:val="Überschrift 2 Zchn"/>
-    <w:basedOn w:val="Absatz-Standardschriftart"/>
-    <w:link w:val="berschrift2"/>
+  <w:style w:type="character" w:customStyle="1" w:styleId="Heading2Char">
+    <w:name w:val="Heading 2 Char"/>
+    <w:basedOn w:val="DefaultParagraphFont"/>
+    <w:link w:val="Heading2"/>
     <w:uiPriority w:val="9"/>
     <w:semiHidden/>
     <w:rsid w:val="00101650"/>
@@ -1000,10 +1011,10 @@
       <w:szCs w:val="32"/>
     </w:rPr>
   </w:style>
-  <w:style w:type="character" w:customStyle="1" w:styleId="berschrift3Zchn">
-    <w:name w:val="Überschrift 3 Zchn"/>
-    <w:basedOn w:val="Absatz-Standardschriftart"/>
-    <w:link w:val="berschrift3"/>
+  <w:style w:type="character" w:customStyle="1" w:styleId="Heading3Char">
+    <w:name w:val="Heading 3 Char"/>
+    <w:basedOn w:val="DefaultParagraphFont"/>
+    <w:link w:val="Heading3"/>
     <w:uiPriority w:val="9"/>
     <w:semiHidden/>
     <w:rsid w:val="00101650"/>
@@ -1014,10 +1025,10 @@
       <w:szCs w:val="28"/>
     </w:rPr>
   </w:style>
-  <w:style w:type="character" w:customStyle="1" w:styleId="berschrift4Zchn">
-    <w:name w:val="Überschrift 4 Zchn"/>
-    <w:basedOn w:val="Absatz-Standardschriftart"/>
-    <w:link w:val="berschrift4"/>
+  <w:style w:type="character" w:customStyle="1" w:styleId="Heading4Char">
+    <w:name w:val="Heading 4 Char"/>
+    <w:basedOn w:val="DefaultParagraphFont"/>
+    <w:link w:val="Heading4"/>
     <w:uiPriority w:val="9"/>
     <w:semiHidden/>
     <w:rsid w:val="00101650"/>
@@ -1028,10 +1039,10 @@
       <w:color w:val="0F4761" w:themeColor="accent1" w:themeShade="BF"/>
     </w:rPr>
   </w:style>
-  <w:style w:type="character" w:customStyle="1" w:styleId="berschrift5Zchn">
-    <w:name w:val="Überschrift 5 Zchn"/>
-    <w:basedOn w:val="Absatz-Standardschriftart"/>
-    <w:link w:val="berschrift5"/>
+  <w:style w:type="character" w:customStyle="1" w:styleId="Heading5Char">
+    <w:name w:val="Heading 5 Char"/>
+    <w:basedOn w:val="DefaultParagraphFont"/>
+    <w:link w:val="Heading5"/>
     <w:uiPriority w:val="9"/>
     <w:semiHidden/>
     <w:rsid w:val="00101650"/>
@@ -1040,10 +1051,10 @@
       <w:color w:val="0F4761" w:themeColor="accent1" w:themeShade="BF"/>
     </w:rPr>
   </w:style>
-  <w:style w:type="character" w:customStyle="1" w:styleId="berschrift6Zchn">
-    <w:name w:val="Überschrift 6 Zchn"/>
-    <w:basedOn w:val="Absatz-Standardschriftart"/>
-    <w:link w:val="berschrift6"/>
+  <w:style w:type="character" w:customStyle="1" w:styleId="Heading6Char">
+    <w:name w:val="Heading 6 Char"/>
+    <w:basedOn w:val="DefaultParagraphFont"/>
+    <w:link w:val="Heading6"/>
     <w:uiPriority w:val="9"/>
     <w:semiHidden/>
     <w:rsid w:val="00101650"/>
@@ -1054,10 +1065,10 @@
       <w:color w:val="595959" w:themeColor="text1" w:themeTint="A6"/>
     </w:rPr>
   </w:style>
-  <w:style w:type="character" w:customStyle="1" w:styleId="berschrift7Zchn">
-    <w:name w:val="Überschrift 7 Zchn"/>
-    <w:basedOn w:val="Absatz-Standardschriftart"/>
-    <w:link w:val="berschrift7"/>
+  <w:style w:type="character" w:customStyle="1" w:styleId="Heading7Char">
+    <w:name w:val="Heading 7 Char"/>
+    <w:basedOn w:val="DefaultParagraphFont"/>
+    <w:link w:val="Heading7"/>
     <w:uiPriority w:val="9"/>
     <w:semiHidden/>
     <w:rsid w:val="00101650"/>
@@ -1066,10 +1077,10 @@
       <w:color w:val="595959" w:themeColor="text1" w:themeTint="A6"/>
     </w:rPr>
   </w:style>
-  <w:style w:type="character" w:customStyle="1" w:styleId="berschrift8Zchn">
-    <w:name w:val="Überschrift 8 Zchn"/>
-    <w:basedOn w:val="Absatz-Standardschriftart"/>
-    <w:link w:val="berschrift8"/>
+  <w:style w:type="character" w:customStyle="1" w:styleId="Heading8Char">
+    <w:name w:val="Heading 8 Char"/>
+    <w:basedOn w:val="DefaultParagraphFont"/>
+    <w:link w:val="Heading8"/>
     <w:uiPriority w:val="9"/>
     <w:semiHidden/>
     <w:rsid w:val="00101650"/>
@@ -1080,10 +1091,10 @@
       <w:color w:val="272727" w:themeColor="text1" w:themeTint="D8"/>
     </w:rPr>
   </w:style>
-  <w:style w:type="character" w:customStyle="1" w:styleId="berschrift9Zchn">
-    <w:name w:val="Überschrift 9 Zchn"/>
-    <w:basedOn w:val="Absatz-Standardschriftart"/>
-    <w:link w:val="berschrift9"/>
+  <w:style w:type="character" w:customStyle="1" w:styleId="Heading9Char">
+    <w:name w:val="Heading 9 Char"/>
+    <w:basedOn w:val="DefaultParagraphFont"/>
+    <w:link w:val="Heading9"/>
     <w:uiPriority w:val="9"/>
     <w:semiHidden/>
     <w:rsid w:val="00101650"/>
@@ -1092,11 +1103,11 @@
       <w:color w:val="272727" w:themeColor="text1" w:themeTint="D8"/>
     </w:rPr>
   </w:style>
-  <w:style w:type="paragraph" w:styleId="Titel">
+  <w:style w:type="paragraph" w:styleId="Title">
     <w:name w:val="Title"/>
-    <w:basedOn w:val="Standard"/>
-    <w:next w:val="Standard"/>
-    <w:link w:val="TitelZchn"/>
+    <w:basedOn w:val="Normal"/>
+    <w:next w:val="Normal"/>
+    <w:link w:val="TitleChar"/>
     <w:uiPriority w:val="10"/>
     <w:qFormat/>
     <w:rsid w:val="00101650"/>
@@ -1112,10 +1123,10 @@
       <w:szCs w:val="56"/>
     </w:rPr>
   </w:style>
-  <w:style w:type="character" w:customStyle="1" w:styleId="TitelZchn">
-    <w:name w:val="Titel Zchn"/>
-    <w:basedOn w:val="Absatz-Standardschriftart"/>
-    <w:link w:val="Titel"/>
+  <w:style w:type="character" w:customStyle="1" w:styleId="TitleChar">
+    <w:name w:val="Title Char"/>
+    <w:basedOn w:val="DefaultParagraphFont"/>
+    <w:link w:val="Title"/>
     <w:uiPriority w:val="10"/>
     <w:rsid w:val="00101650"/>
     <w:rPr>
@@ -1126,11 +1137,11 @@
       <w:szCs w:val="56"/>
     </w:rPr>
   </w:style>
-  <w:style w:type="paragraph" w:styleId="Untertitel">
+  <w:style w:type="paragraph" w:styleId="Subtitle">
     <w:name w:val="Subtitle"/>
-    <w:basedOn w:val="Standard"/>
-    <w:next w:val="Standard"/>
-    <w:link w:val="UntertitelZchn"/>
+    <w:basedOn w:val="Normal"/>
+    <w:next w:val="Normal"/>
+    <w:link w:val="SubtitleChar"/>
     <w:uiPriority w:val="11"/>
     <w:qFormat/>
     <w:rsid w:val="00101650"/>
@@ -1147,10 +1158,10 @@
       <w:szCs w:val="28"/>
     </w:rPr>
   </w:style>
-  <w:style w:type="character" w:customStyle="1" w:styleId="UntertitelZchn">
-    <w:name w:val="Untertitel Zchn"/>
-    <w:basedOn w:val="Absatz-Standardschriftart"/>
-    <w:link w:val="Untertitel"/>
+  <w:style w:type="character" w:customStyle="1" w:styleId="SubtitleChar">
+    <w:name w:val="Subtitle Char"/>
+    <w:basedOn w:val="DefaultParagraphFont"/>
+    <w:link w:val="Subtitle"/>
     <w:uiPriority w:val="11"/>
     <w:rsid w:val="00101650"/>
     <w:rPr>
@@ -1161,11 +1172,11 @@
       <w:szCs w:val="28"/>
     </w:rPr>
   </w:style>
-  <w:style w:type="paragraph" w:styleId="Zitat">
+  <w:style w:type="paragraph" w:styleId="Quote">
     <w:name w:val="Quote"/>
-    <w:basedOn w:val="Standard"/>
-    <w:next w:val="Standard"/>
-    <w:link w:val="ZitatZchn"/>
+    <w:basedOn w:val="Normal"/>
+    <w:next w:val="Normal"/>
+    <w:link w:val="QuoteChar"/>
     <w:uiPriority w:val="29"/>
     <w:qFormat/>
     <w:rsid w:val="00101650"/>
@@ -1179,10 +1190,10 @@
       <w:color w:val="404040" w:themeColor="text1" w:themeTint="BF"/>
     </w:rPr>
   </w:style>
-  <w:style w:type="character" w:customStyle="1" w:styleId="ZitatZchn">
-    <w:name w:val="Zitat Zchn"/>
-    <w:basedOn w:val="Absatz-Standardschriftart"/>
-    <w:link w:val="Zitat"/>
+  <w:style w:type="character" w:customStyle="1" w:styleId="QuoteChar">
+    <w:name w:val="Quote Char"/>
+    <w:basedOn w:val="DefaultParagraphFont"/>
+    <w:link w:val="Quote"/>
     <w:uiPriority w:val="29"/>
     <w:rsid w:val="00101650"/>
     <w:rPr>
@@ -1191,9 +1202,9 @@
       <w:color w:val="404040" w:themeColor="text1" w:themeTint="BF"/>
     </w:rPr>
   </w:style>
-  <w:style w:type="paragraph" w:styleId="Listenabsatz">
+  <w:style w:type="paragraph" w:styleId="ListParagraph">
     <w:name w:val="List Paragraph"/>
-    <w:basedOn w:val="Standard"/>
+    <w:basedOn w:val="Normal"/>
     <w:uiPriority w:val="34"/>
     <w:qFormat/>
     <w:rsid w:val="00101650"/>
@@ -1202,9 +1213,9 @@
       <w:contextualSpacing/>
     </w:pPr>
   </w:style>
-  <w:style w:type="character" w:styleId="IntensiveHervorhebung">
+  <w:style w:type="character" w:styleId="IntenseEmphasis">
     <w:name w:val="Intense Emphasis"/>
-    <w:basedOn w:val="Absatz-Standardschriftart"/>
+    <w:basedOn w:val="DefaultParagraphFont"/>
     <w:uiPriority w:val="21"/>
     <w:qFormat/>
     <w:rsid w:val="00101650"/>
@@ -1214,11 +1225,11 @@
       <w:color w:val="0F4761" w:themeColor="accent1" w:themeShade="BF"/>
     </w:rPr>
   </w:style>
-  <w:style w:type="paragraph" w:styleId="IntensivesZitat">
+  <w:style w:type="paragraph" w:styleId="IntenseQuote">
     <w:name w:val="Intense Quote"/>
-    <w:basedOn w:val="Standard"/>
-    <w:next w:val="Standard"/>
-    <w:link w:val="IntensivesZitatZchn"/>
+    <w:basedOn w:val="Normal"/>
+    <w:next w:val="Normal"/>
+    <w:link w:val="IntenseQuoteChar"/>
     <w:uiPriority w:val="30"/>
     <w:qFormat/>
     <w:rsid w:val="00101650"/>
@@ -1237,10 +1248,10 @@
       <w:color w:val="0F4761" w:themeColor="accent1" w:themeShade="BF"/>
     </w:rPr>
   </w:style>
-  <w:style w:type="character" w:customStyle="1" w:styleId="IntensivesZitatZchn">
-    <w:name w:val="Intensives Zitat Zchn"/>
-    <w:basedOn w:val="Absatz-Standardschriftart"/>
-    <w:link w:val="IntensivesZitat"/>
+  <w:style w:type="character" w:customStyle="1" w:styleId="IntenseQuoteChar">
+    <w:name w:val="Intense Quote Char"/>
+    <w:basedOn w:val="DefaultParagraphFont"/>
+    <w:link w:val="IntenseQuote"/>
     <w:uiPriority w:val="30"/>
     <w:rsid w:val="00101650"/>
     <w:rPr>
@@ -1249,9 +1260,9 @@
       <w:color w:val="0F4761" w:themeColor="accent1" w:themeShade="BF"/>
     </w:rPr>
   </w:style>
-  <w:style w:type="character" w:styleId="IntensiverVerweis">
+  <w:style w:type="character" w:styleId="IntenseReference">
     <w:name w:val="Intense Reference"/>
-    <w:basedOn w:val="Absatz-Standardschriftart"/>
+    <w:basedOn w:val="DefaultParagraphFont"/>
     <w:uiPriority w:val="32"/>
     <w:qFormat/>
     <w:rsid w:val="00101650"/>

</xml_diff>

<commit_message>
Rechtschreibung überprüft (hoffentlich allses), UseCase-Diagramm verändert.
</commit_message>
<xml_diff>
--- a/src/main/resources/BearbeiteteAufgaben/Aufgabe_1-Schriftlich.docx
+++ b/src/main/resources/BearbeiteteAufgaben/Aufgabe_1-Schriftlich.docx
@@ -6,11 +6,9 @@
       <w:r>
         <w:t xml:space="preserve">1.4.1 </w:t>
       </w:r>
-      <w:proofErr w:type="spellStart"/>
-      <w:r>
-        <w:t>Vergwleich</w:t>
-      </w:r>
-      <w:proofErr w:type="spellEnd"/>
+      <w:r>
+        <w:t>Vergleich</w:t>
+      </w:r>
       <w:r>
         <w:t xml:space="preserve"> von </w:t>
       </w:r>
@@ -20,30 +18,59 @@
       </w:r>
       <w:proofErr w:type="spellEnd"/>
       <w:r>
+        <w:t>,</w:t>
+      </w:r>
+      <w:r>
+        <w:t xml:space="preserve"> </w:t>
+      </w:r>
+      <w:proofErr w:type="spellStart"/>
+      <w:r>
+        <w:t>stack</w:t>
+      </w:r>
+      <w:proofErr w:type="spellEnd"/>
+      <w:r>
         <w:t xml:space="preserve"> und </w:t>
       </w:r>
       <w:proofErr w:type="spellStart"/>
       <w:r>
-        <w:t>stack</w:t>
+        <w:t>linkedList</w:t>
       </w:r>
       <w:proofErr w:type="spellEnd"/>
       <w:r>
         <w:br/>
-        <w:t>Bei einer Queue wird das Element, das am längsten in der Queue ist, als erstes entfernt. Bei einem Stack wird das Element, das zuletzt hinzugefügt wurde, als erstes entfernt.</w:t>
+        <w:t xml:space="preserve">Bei einer Queue wird das Element, das am längsten in der Queue ist, als erstes entfernt. </w:t>
+      </w:r>
+    </w:p>
+    <w:p>
+      <w:r>
+        <w:t>Bei einem Stack wird das Element, das zuletzt hinzugefügt wurde, als erstes entfernt.</w:t>
+      </w:r>
+    </w:p>
+    <w:p>
+      <w:r>
+        <w:t>Bei einer einfach verketteten Liste handelt es sich um eine Liste, bei der jeder Knoten auf den nächsten Knoten in der Liste verweist. Durch eine Iteration über die Liste kann auf jeden Knoten zugegriffen werden</w:t>
+      </w:r>
+      <w:r>
+        <w:t xml:space="preserve"> </w:t>
+      </w:r>
+      <w:r>
+        <w:t>und zum Beispiel eine Löschung oder eine Einfügung durchgeführt werden.</w:t>
+      </w:r>
+    </w:p>
+    <w:p/>
+    <w:p>
+      <w:r>
+        <w:t>Umsetzung</w:t>
       </w:r>
       <w:r>
         <w:br/>
-        <w:t>Bei einer einfach verketteten Liste handelt es sich um eine Liste, bei der jeder Knoten auf den nächsten Knoten in der Liste verweist. Durch eine Iteration über die Liste kann auf jeden Knoten zugegriffen werden</w:t>
-      </w:r>
-      <w:r>
-        <w:t xml:space="preserve"> </w:t>
-      </w:r>
-      <w:r>
-        <w:t>und zum Beispiel eine Löschung oder eine Einfügung durchgeführt werden.</w:t>
-      </w:r>
-      <w:r>
-        <w:br/>
-        <w:t xml:space="preserve">Bei einer einfachverketteten Liste muss beim Einfügen geschaut werden ob es schon einen Knoten gibt, wenn nein muss einer angelegt werden. Wenn ja muss man zwischen drei Einfügeoptionen entscheiden. Die Liste muss durchgelaufen werden bis das </w:t>
+        <w:t xml:space="preserve">Bei einer einfachverketteten Liste muss beim Einfügen geschaut </w:t>
+      </w:r>
+      <w:r>
+        <w:t>werden,</w:t>
+      </w:r>
+      <w:r>
+        <w:t xml:space="preserve"> ob es schon einen Knoten gibt, wenn nein muss einer angelegt werden. Wenn ja muss man zwischen drei Einfügeoptionen entscheiden. Die Liste muss durchgelaufen werden bis das </w:t>
       </w:r>
       <w:proofErr w:type="spellStart"/>
       <w:r>
@@ -69,11 +96,9 @@
         <w:br/>
         <w:t xml:space="preserve">Die </w:t>
       </w:r>
-      <w:proofErr w:type="spellStart"/>
-      <w:r>
-        <w:t>liste</w:t>
-      </w:r>
-      <w:proofErr w:type="spellEnd"/>
+      <w:r>
+        <w:t>Liste</w:t>
+      </w:r>
       <w:r>
         <w:t xml:space="preserve"> muss bis zur gewünschten Stelle durchlaufen werden und das Element davor und danach müssen umgebogen werden, sodass das neue Element dazwischen eingefügt werden kann (Einfügen in der Mitte).</w:t>
       </w:r>
@@ -85,32 +110,38 @@
         <w:br/>
         <w:t>Bei der Queue und einem Stack gibt es nur das am Anfang und am Ende einfügen und löschen.</w:t>
       </w:r>
+    </w:p>
+    <w:p>
       <w:r>
         <w:br/>
         <w:t xml:space="preserve">Default </w:t>
       </w:r>
-      <w:proofErr w:type="spellStart"/>
-      <w:r>
-        <w:t>Opperatoren</w:t>
-      </w:r>
-      <w:proofErr w:type="spellEnd"/>
+      <w:r>
+        <w:t>Operatoren</w:t>
+      </w:r>
       <w:r>
         <w:t>:</w:t>
       </w:r>
       <w:r>
         <w:br/>
       </w:r>
+      <w:r>
+        <w:t xml:space="preserve">Einfach verkettete </w:t>
+      </w:r>
       <w:proofErr w:type="spellStart"/>
       <w:r>
         <w:t>Linkedlist</w:t>
       </w:r>
       <w:proofErr w:type="spellEnd"/>
       <w:r>
-        <w:t xml:space="preserve">: hat keine direkte </w:t>
-      </w:r>
-      <w:proofErr w:type="spellStart"/>
-      <w:r>
-        <w:t>Javaimplementation</w:t>
+        <w:t>: hat keine direkte Java</w:t>
+      </w:r>
+      <w:r>
+        <w:t xml:space="preserve"> </w:t>
+      </w:r>
+      <w:proofErr w:type="spellStart"/>
+      <w:r>
+        <w:t>implementation</w:t>
       </w:r>
       <w:proofErr w:type="spellEnd"/>
       <w:r>
@@ -216,7 +247,19 @@
       <w:proofErr w:type="spellEnd"/>
       <w:r>
         <w:br/>
-        <w:t xml:space="preserve">Die zweite Option gibt ein fahler auf wenn es zu einem Fehler kommt, die erste Option gibt </w:t>
+        <w:t>Die zweite Option gibt ein</w:t>
+      </w:r>
+      <w:r>
+        <w:t>e Error Warnung</w:t>
+      </w:r>
+      <w:r>
+        <w:t xml:space="preserve"> au</w:t>
+      </w:r>
+      <w:r>
+        <w:t>s,</w:t>
+      </w:r>
+      <w:r>
+        <w:t xml:space="preserve"> wenn es zu einem Fehler kommt, die erste Option gibt </w:t>
       </w:r>
       <w:proofErr w:type="spellStart"/>
       <w:r>
@@ -300,10 +343,13 @@
       </w:r>
       <w:proofErr w:type="spellEnd"/>
       <w:r>
-        <w:t xml:space="preserve">, die Erweiterung optional ist, und durch eine bestimmte Bedingung </w:t>
-      </w:r>
-      <w:r>
-        <w:t xml:space="preserve">, </w:t>
+        <w:t xml:space="preserve">, die Erweiterung optional ist, und durch eine bestimmte </w:t>
+      </w:r>
+      <w:r>
+        <w:t>Bedingung,</w:t>
+      </w:r>
+      <w:r>
+        <w:t xml:space="preserve"> </w:t>
       </w:r>
       <w:r>
         <w:t xml:space="preserve">ausgelöst wird. </w:t>
@@ -323,9 +369,10 @@
         <w:t xml:space="preserve"> wird jedoch der mit eingeschlossene Anwendungsfall immer mit ausgeführt</w:t>
       </w:r>
       <w:r>
-        <w:t>.  Außerdem kann die Empfangskraft auch direkt, einen Termin überprüfen.</w:t>
+        <w:t xml:space="preserve">.  </w:t>
       </w:r>
     </w:p>
+    <w:p/>
     <w:p>
       <w:r>
         <w:rPr>
@@ -776,15 +823,15 @@
     <w:lsdException w:name="Unresolved Mention" w:semiHidden="1" w:unhideWhenUsed="1"/>
     <w:lsdException w:name="Smart Link" w:semiHidden="1" w:unhideWhenUsed="1"/>
   </w:latentStyles>
-  <w:style w:type="paragraph" w:default="1" w:styleId="Normal">
+  <w:style w:type="paragraph" w:default="1" w:styleId="Standard">
     <w:name w:val="Normal"/>
     <w:qFormat/>
   </w:style>
-  <w:style w:type="paragraph" w:styleId="Heading1">
+  <w:style w:type="paragraph" w:styleId="berschrift1">
     <w:name w:val="heading 1"/>
-    <w:basedOn w:val="Normal"/>
-    <w:next w:val="Normal"/>
-    <w:link w:val="Heading1Char"/>
+    <w:basedOn w:val="Standard"/>
+    <w:next w:val="Standard"/>
+    <w:link w:val="berschrift1Zchn"/>
     <w:uiPriority w:val="9"/>
     <w:qFormat/>
     <w:rsid w:val="00101650"/>
@@ -801,11 +848,11 @@
       <w:szCs w:val="40"/>
     </w:rPr>
   </w:style>
-  <w:style w:type="paragraph" w:styleId="Heading2">
+  <w:style w:type="paragraph" w:styleId="berschrift2">
     <w:name w:val="heading 2"/>
-    <w:basedOn w:val="Normal"/>
-    <w:next w:val="Normal"/>
-    <w:link w:val="Heading2Char"/>
+    <w:basedOn w:val="Standard"/>
+    <w:next w:val="Standard"/>
+    <w:link w:val="berschrift2Zchn"/>
     <w:uiPriority w:val="9"/>
     <w:semiHidden/>
     <w:unhideWhenUsed/>
@@ -824,11 +871,11 @@
       <w:szCs w:val="32"/>
     </w:rPr>
   </w:style>
-  <w:style w:type="paragraph" w:styleId="Heading3">
+  <w:style w:type="paragraph" w:styleId="berschrift3">
     <w:name w:val="heading 3"/>
-    <w:basedOn w:val="Normal"/>
-    <w:next w:val="Normal"/>
-    <w:link w:val="Heading3Char"/>
+    <w:basedOn w:val="Standard"/>
+    <w:next w:val="Standard"/>
+    <w:link w:val="berschrift3Zchn"/>
     <w:uiPriority w:val="9"/>
     <w:semiHidden/>
     <w:unhideWhenUsed/>
@@ -847,11 +894,11 @@
       <w:szCs w:val="28"/>
     </w:rPr>
   </w:style>
-  <w:style w:type="paragraph" w:styleId="Heading4">
+  <w:style w:type="paragraph" w:styleId="berschrift4">
     <w:name w:val="heading 4"/>
-    <w:basedOn w:val="Normal"/>
-    <w:next w:val="Normal"/>
-    <w:link w:val="Heading4Char"/>
+    <w:basedOn w:val="Standard"/>
+    <w:next w:val="Standard"/>
+    <w:link w:val="berschrift4Zchn"/>
     <w:uiPriority w:val="9"/>
     <w:semiHidden/>
     <w:unhideWhenUsed/>
@@ -870,11 +917,11 @@
       <w:color w:val="0F4761" w:themeColor="accent1" w:themeShade="BF"/>
     </w:rPr>
   </w:style>
-  <w:style w:type="paragraph" w:styleId="Heading5">
+  <w:style w:type="paragraph" w:styleId="berschrift5">
     <w:name w:val="heading 5"/>
-    <w:basedOn w:val="Normal"/>
-    <w:next w:val="Normal"/>
-    <w:link w:val="Heading5Char"/>
+    <w:basedOn w:val="Standard"/>
+    <w:next w:val="Standard"/>
+    <w:link w:val="berschrift5Zchn"/>
     <w:uiPriority w:val="9"/>
     <w:semiHidden/>
     <w:unhideWhenUsed/>
@@ -891,11 +938,11 @@
       <w:color w:val="0F4761" w:themeColor="accent1" w:themeShade="BF"/>
     </w:rPr>
   </w:style>
-  <w:style w:type="paragraph" w:styleId="Heading6">
+  <w:style w:type="paragraph" w:styleId="berschrift6">
     <w:name w:val="heading 6"/>
-    <w:basedOn w:val="Normal"/>
-    <w:next w:val="Normal"/>
-    <w:link w:val="Heading6Char"/>
+    <w:basedOn w:val="Standard"/>
+    <w:next w:val="Standard"/>
+    <w:link w:val="berschrift6Zchn"/>
     <w:uiPriority w:val="9"/>
     <w:semiHidden/>
     <w:unhideWhenUsed/>
@@ -914,11 +961,11 @@
       <w:color w:val="595959" w:themeColor="text1" w:themeTint="A6"/>
     </w:rPr>
   </w:style>
-  <w:style w:type="paragraph" w:styleId="Heading7">
+  <w:style w:type="paragraph" w:styleId="berschrift7">
     <w:name w:val="heading 7"/>
-    <w:basedOn w:val="Normal"/>
-    <w:next w:val="Normal"/>
-    <w:link w:val="Heading7Char"/>
+    <w:basedOn w:val="Standard"/>
+    <w:next w:val="Standard"/>
+    <w:link w:val="berschrift7Zchn"/>
     <w:uiPriority w:val="9"/>
     <w:semiHidden/>
     <w:unhideWhenUsed/>
@@ -935,11 +982,11 @@
       <w:color w:val="595959" w:themeColor="text1" w:themeTint="A6"/>
     </w:rPr>
   </w:style>
-  <w:style w:type="paragraph" w:styleId="Heading8">
+  <w:style w:type="paragraph" w:styleId="berschrift8">
     <w:name w:val="heading 8"/>
-    <w:basedOn w:val="Normal"/>
-    <w:next w:val="Normal"/>
-    <w:link w:val="Heading8Char"/>
+    <w:basedOn w:val="Standard"/>
+    <w:next w:val="Standard"/>
+    <w:link w:val="berschrift8Zchn"/>
     <w:uiPriority w:val="9"/>
     <w:semiHidden/>
     <w:unhideWhenUsed/>
@@ -958,11 +1005,11 @@
       <w:color w:val="272727" w:themeColor="text1" w:themeTint="D8"/>
     </w:rPr>
   </w:style>
-  <w:style w:type="paragraph" w:styleId="Heading9">
+  <w:style w:type="paragraph" w:styleId="berschrift9">
     <w:name w:val="heading 9"/>
-    <w:basedOn w:val="Normal"/>
-    <w:next w:val="Normal"/>
-    <w:link w:val="Heading9Char"/>
+    <w:basedOn w:val="Standard"/>
+    <w:next w:val="Standard"/>
+    <w:link w:val="berschrift9Zchn"/>
     <w:uiPriority w:val="9"/>
     <w:semiHidden/>
     <w:unhideWhenUsed/>
@@ -979,13 +1026,13 @@
       <w:color w:val="272727" w:themeColor="text1" w:themeTint="D8"/>
     </w:rPr>
   </w:style>
-  <w:style w:type="character" w:default="1" w:styleId="DefaultParagraphFont">
+  <w:style w:type="character" w:default="1" w:styleId="Absatz-Standardschriftart">
     <w:name w:val="Default Paragraph Font"/>
     <w:uiPriority w:val="1"/>
     <w:semiHidden/>
     <w:unhideWhenUsed/>
   </w:style>
-  <w:style w:type="table" w:default="1" w:styleId="TableNormal">
+  <w:style w:type="table" w:default="1" w:styleId="NormaleTabelle">
     <w:name w:val="Normal Table"/>
     <w:uiPriority w:val="99"/>
     <w:semiHidden/>
@@ -1000,16 +1047,16 @@
       </w:tblCellMar>
     </w:tblPr>
   </w:style>
-  <w:style w:type="numbering" w:default="1" w:styleId="NoList">
+  <w:style w:type="numbering" w:default="1" w:styleId="KeineListe">
     <w:name w:val="No List"/>
     <w:uiPriority w:val="99"/>
     <w:semiHidden/>
     <w:unhideWhenUsed/>
   </w:style>
-  <w:style w:type="character" w:customStyle="1" w:styleId="Heading1Char">
-    <w:name w:val="Heading 1 Char"/>
-    <w:basedOn w:val="DefaultParagraphFont"/>
-    <w:link w:val="Heading1"/>
+  <w:style w:type="character" w:customStyle="1" w:styleId="berschrift1Zchn">
+    <w:name w:val="Überschrift 1 Zchn"/>
+    <w:basedOn w:val="Absatz-Standardschriftart"/>
+    <w:link w:val="berschrift1"/>
     <w:uiPriority w:val="9"/>
     <w:rsid w:val="00101650"/>
     <w:rPr>
@@ -1019,10 +1066,10 @@
       <w:szCs w:val="40"/>
     </w:rPr>
   </w:style>
-  <w:style w:type="character" w:customStyle="1" w:styleId="Heading2Char">
-    <w:name w:val="Heading 2 Char"/>
-    <w:basedOn w:val="DefaultParagraphFont"/>
-    <w:link w:val="Heading2"/>
+  <w:style w:type="character" w:customStyle="1" w:styleId="berschrift2Zchn">
+    <w:name w:val="Überschrift 2 Zchn"/>
+    <w:basedOn w:val="Absatz-Standardschriftart"/>
+    <w:link w:val="berschrift2"/>
     <w:uiPriority w:val="9"/>
     <w:semiHidden/>
     <w:rsid w:val="00101650"/>
@@ -1033,10 +1080,10 @@
       <w:szCs w:val="32"/>
     </w:rPr>
   </w:style>
-  <w:style w:type="character" w:customStyle="1" w:styleId="Heading3Char">
-    <w:name w:val="Heading 3 Char"/>
-    <w:basedOn w:val="DefaultParagraphFont"/>
-    <w:link w:val="Heading3"/>
+  <w:style w:type="character" w:customStyle="1" w:styleId="berschrift3Zchn">
+    <w:name w:val="Überschrift 3 Zchn"/>
+    <w:basedOn w:val="Absatz-Standardschriftart"/>
+    <w:link w:val="berschrift3"/>
     <w:uiPriority w:val="9"/>
     <w:semiHidden/>
     <w:rsid w:val="00101650"/>
@@ -1047,10 +1094,10 @@
       <w:szCs w:val="28"/>
     </w:rPr>
   </w:style>
-  <w:style w:type="character" w:customStyle="1" w:styleId="Heading4Char">
-    <w:name w:val="Heading 4 Char"/>
-    <w:basedOn w:val="DefaultParagraphFont"/>
-    <w:link w:val="Heading4"/>
+  <w:style w:type="character" w:customStyle="1" w:styleId="berschrift4Zchn">
+    <w:name w:val="Überschrift 4 Zchn"/>
+    <w:basedOn w:val="Absatz-Standardschriftart"/>
+    <w:link w:val="berschrift4"/>
     <w:uiPriority w:val="9"/>
     <w:semiHidden/>
     <w:rsid w:val="00101650"/>
@@ -1061,10 +1108,10 @@
       <w:color w:val="0F4761" w:themeColor="accent1" w:themeShade="BF"/>
     </w:rPr>
   </w:style>
-  <w:style w:type="character" w:customStyle="1" w:styleId="Heading5Char">
-    <w:name w:val="Heading 5 Char"/>
-    <w:basedOn w:val="DefaultParagraphFont"/>
-    <w:link w:val="Heading5"/>
+  <w:style w:type="character" w:customStyle="1" w:styleId="berschrift5Zchn">
+    <w:name w:val="Überschrift 5 Zchn"/>
+    <w:basedOn w:val="Absatz-Standardschriftart"/>
+    <w:link w:val="berschrift5"/>
     <w:uiPriority w:val="9"/>
     <w:semiHidden/>
     <w:rsid w:val="00101650"/>
@@ -1073,10 +1120,10 @@
       <w:color w:val="0F4761" w:themeColor="accent1" w:themeShade="BF"/>
     </w:rPr>
   </w:style>
-  <w:style w:type="character" w:customStyle="1" w:styleId="Heading6Char">
-    <w:name w:val="Heading 6 Char"/>
-    <w:basedOn w:val="DefaultParagraphFont"/>
-    <w:link w:val="Heading6"/>
+  <w:style w:type="character" w:customStyle="1" w:styleId="berschrift6Zchn">
+    <w:name w:val="Überschrift 6 Zchn"/>
+    <w:basedOn w:val="Absatz-Standardschriftart"/>
+    <w:link w:val="berschrift6"/>
     <w:uiPriority w:val="9"/>
     <w:semiHidden/>
     <w:rsid w:val="00101650"/>
@@ -1087,10 +1134,10 @@
       <w:color w:val="595959" w:themeColor="text1" w:themeTint="A6"/>
     </w:rPr>
   </w:style>
-  <w:style w:type="character" w:customStyle="1" w:styleId="Heading7Char">
-    <w:name w:val="Heading 7 Char"/>
-    <w:basedOn w:val="DefaultParagraphFont"/>
-    <w:link w:val="Heading7"/>
+  <w:style w:type="character" w:customStyle="1" w:styleId="berschrift7Zchn">
+    <w:name w:val="Überschrift 7 Zchn"/>
+    <w:basedOn w:val="Absatz-Standardschriftart"/>
+    <w:link w:val="berschrift7"/>
     <w:uiPriority w:val="9"/>
     <w:semiHidden/>
     <w:rsid w:val="00101650"/>
@@ -1099,10 +1146,10 @@
       <w:color w:val="595959" w:themeColor="text1" w:themeTint="A6"/>
     </w:rPr>
   </w:style>
-  <w:style w:type="character" w:customStyle="1" w:styleId="Heading8Char">
-    <w:name w:val="Heading 8 Char"/>
-    <w:basedOn w:val="DefaultParagraphFont"/>
-    <w:link w:val="Heading8"/>
+  <w:style w:type="character" w:customStyle="1" w:styleId="berschrift8Zchn">
+    <w:name w:val="Überschrift 8 Zchn"/>
+    <w:basedOn w:val="Absatz-Standardschriftart"/>
+    <w:link w:val="berschrift8"/>
     <w:uiPriority w:val="9"/>
     <w:semiHidden/>
     <w:rsid w:val="00101650"/>
@@ -1113,10 +1160,10 @@
       <w:color w:val="272727" w:themeColor="text1" w:themeTint="D8"/>
     </w:rPr>
   </w:style>
-  <w:style w:type="character" w:customStyle="1" w:styleId="Heading9Char">
-    <w:name w:val="Heading 9 Char"/>
-    <w:basedOn w:val="DefaultParagraphFont"/>
-    <w:link w:val="Heading9"/>
+  <w:style w:type="character" w:customStyle="1" w:styleId="berschrift9Zchn">
+    <w:name w:val="Überschrift 9 Zchn"/>
+    <w:basedOn w:val="Absatz-Standardschriftart"/>
+    <w:link w:val="berschrift9"/>
     <w:uiPriority w:val="9"/>
     <w:semiHidden/>
     <w:rsid w:val="00101650"/>
@@ -1125,11 +1172,11 @@
       <w:color w:val="272727" w:themeColor="text1" w:themeTint="D8"/>
     </w:rPr>
   </w:style>
-  <w:style w:type="paragraph" w:styleId="Title">
+  <w:style w:type="paragraph" w:styleId="Titel">
     <w:name w:val="Title"/>
-    <w:basedOn w:val="Normal"/>
-    <w:next w:val="Normal"/>
-    <w:link w:val="TitleChar"/>
+    <w:basedOn w:val="Standard"/>
+    <w:next w:val="Standard"/>
+    <w:link w:val="TitelZchn"/>
     <w:uiPriority w:val="10"/>
     <w:qFormat/>
     <w:rsid w:val="00101650"/>
@@ -1145,10 +1192,10 @@
       <w:szCs w:val="56"/>
     </w:rPr>
   </w:style>
-  <w:style w:type="character" w:customStyle="1" w:styleId="TitleChar">
-    <w:name w:val="Title Char"/>
-    <w:basedOn w:val="DefaultParagraphFont"/>
-    <w:link w:val="Title"/>
+  <w:style w:type="character" w:customStyle="1" w:styleId="TitelZchn">
+    <w:name w:val="Titel Zchn"/>
+    <w:basedOn w:val="Absatz-Standardschriftart"/>
+    <w:link w:val="Titel"/>
     <w:uiPriority w:val="10"/>
     <w:rsid w:val="00101650"/>
     <w:rPr>
@@ -1159,11 +1206,11 @@
       <w:szCs w:val="56"/>
     </w:rPr>
   </w:style>
-  <w:style w:type="paragraph" w:styleId="Subtitle">
+  <w:style w:type="paragraph" w:styleId="Untertitel">
     <w:name w:val="Subtitle"/>
-    <w:basedOn w:val="Normal"/>
-    <w:next w:val="Normal"/>
-    <w:link w:val="SubtitleChar"/>
+    <w:basedOn w:val="Standard"/>
+    <w:next w:val="Standard"/>
+    <w:link w:val="UntertitelZchn"/>
     <w:uiPriority w:val="11"/>
     <w:qFormat/>
     <w:rsid w:val="00101650"/>
@@ -1180,10 +1227,10 @@
       <w:szCs w:val="28"/>
     </w:rPr>
   </w:style>
-  <w:style w:type="character" w:customStyle="1" w:styleId="SubtitleChar">
-    <w:name w:val="Subtitle Char"/>
-    <w:basedOn w:val="DefaultParagraphFont"/>
-    <w:link w:val="Subtitle"/>
+  <w:style w:type="character" w:customStyle="1" w:styleId="UntertitelZchn">
+    <w:name w:val="Untertitel Zchn"/>
+    <w:basedOn w:val="Absatz-Standardschriftart"/>
+    <w:link w:val="Untertitel"/>
     <w:uiPriority w:val="11"/>
     <w:rsid w:val="00101650"/>
     <w:rPr>
@@ -1194,11 +1241,11 @@
       <w:szCs w:val="28"/>
     </w:rPr>
   </w:style>
-  <w:style w:type="paragraph" w:styleId="Quote">
+  <w:style w:type="paragraph" w:styleId="Zitat">
     <w:name w:val="Quote"/>
-    <w:basedOn w:val="Normal"/>
-    <w:next w:val="Normal"/>
-    <w:link w:val="QuoteChar"/>
+    <w:basedOn w:val="Standard"/>
+    <w:next w:val="Standard"/>
+    <w:link w:val="ZitatZchn"/>
     <w:uiPriority w:val="29"/>
     <w:qFormat/>
     <w:rsid w:val="00101650"/>
@@ -1212,10 +1259,10 @@
       <w:color w:val="404040" w:themeColor="text1" w:themeTint="BF"/>
     </w:rPr>
   </w:style>
-  <w:style w:type="character" w:customStyle="1" w:styleId="QuoteChar">
-    <w:name w:val="Quote Char"/>
-    <w:basedOn w:val="DefaultParagraphFont"/>
-    <w:link w:val="Quote"/>
+  <w:style w:type="character" w:customStyle="1" w:styleId="ZitatZchn">
+    <w:name w:val="Zitat Zchn"/>
+    <w:basedOn w:val="Absatz-Standardschriftart"/>
+    <w:link w:val="Zitat"/>
     <w:uiPriority w:val="29"/>
     <w:rsid w:val="00101650"/>
     <w:rPr>
@@ -1224,9 +1271,9 @@
       <w:color w:val="404040" w:themeColor="text1" w:themeTint="BF"/>
     </w:rPr>
   </w:style>
-  <w:style w:type="paragraph" w:styleId="ListParagraph">
+  <w:style w:type="paragraph" w:styleId="Listenabsatz">
     <w:name w:val="List Paragraph"/>
-    <w:basedOn w:val="Normal"/>
+    <w:basedOn w:val="Standard"/>
     <w:uiPriority w:val="34"/>
     <w:qFormat/>
     <w:rsid w:val="00101650"/>
@@ -1235,9 +1282,9 @@
       <w:contextualSpacing/>
     </w:pPr>
   </w:style>
-  <w:style w:type="character" w:styleId="IntenseEmphasis">
+  <w:style w:type="character" w:styleId="IntensiveHervorhebung">
     <w:name w:val="Intense Emphasis"/>
-    <w:basedOn w:val="DefaultParagraphFont"/>
+    <w:basedOn w:val="Absatz-Standardschriftart"/>
     <w:uiPriority w:val="21"/>
     <w:qFormat/>
     <w:rsid w:val="00101650"/>
@@ -1247,11 +1294,11 @@
       <w:color w:val="0F4761" w:themeColor="accent1" w:themeShade="BF"/>
     </w:rPr>
   </w:style>
-  <w:style w:type="paragraph" w:styleId="IntenseQuote">
+  <w:style w:type="paragraph" w:styleId="IntensivesZitat">
     <w:name w:val="Intense Quote"/>
-    <w:basedOn w:val="Normal"/>
-    <w:next w:val="Normal"/>
-    <w:link w:val="IntenseQuoteChar"/>
+    <w:basedOn w:val="Standard"/>
+    <w:next w:val="Standard"/>
+    <w:link w:val="IntensivesZitatZchn"/>
     <w:uiPriority w:val="30"/>
     <w:qFormat/>
     <w:rsid w:val="00101650"/>
@@ -1270,10 +1317,10 @@
       <w:color w:val="0F4761" w:themeColor="accent1" w:themeShade="BF"/>
     </w:rPr>
   </w:style>
-  <w:style w:type="character" w:customStyle="1" w:styleId="IntenseQuoteChar">
-    <w:name w:val="Intense Quote Char"/>
-    <w:basedOn w:val="DefaultParagraphFont"/>
-    <w:link w:val="IntenseQuote"/>
+  <w:style w:type="character" w:customStyle="1" w:styleId="IntensivesZitatZchn">
+    <w:name w:val="Intensives Zitat Zchn"/>
+    <w:basedOn w:val="Absatz-Standardschriftart"/>
+    <w:link w:val="IntensivesZitat"/>
     <w:uiPriority w:val="30"/>
     <w:rsid w:val="00101650"/>
     <w:rPr>
@@ -1282,9 +1329,9 @@
       <w:color w:val="0F4761" w:themeColor="accent1" w:themeShade="BF"/>
     </w:rPr>
   </w:style>
-  <w:style w:type="character" w:styleId="IntenseReference">
+  <w:style w:type="character" w:styleId="IntensiverVerweis">
     <w:name w:val="Intense Reference"/>
-    <w:basedOn w:val="DefaultParagraphFont"/>
+    <w:basedOn w:val="Absatz-Standardschriftart"/>
     <w:uiPriority w:val="32"/>
     <w:qFormat/>
     <w:rsid w:val="00101650"/>

</xml_diff>